<commit_message>
Fix BlackJack Hit & Stand
Signed-off-by: albionspahija <32865170+albionspahija@users.noreply.github.com>
</commit_message>
<xml_diff>
--- a/Dokumentation/User-Stories/Anforderungen_BlackJack.docx
+++ b/Dokumentation/User-Stories/Anforderungen_BlackJack.docx
@@ -1,6 +1,6 @@
 
 <file path=word/document.xml><?xml version="1.0" encoding="utf-8"?>
-<w:document xmlns:wpc="http://schemas.microsoft.com/office/word/2010/wordprocessingCanvas" xmlns:cx="http://schemas.microsoft.com/office/drawing/2014/chartex" xmlns:cx1="http://schemas.microsoft.com/office/drawing/2015/9/8/chartex" xmlns:cx2="http://schemas.microsoft.com/office/drawing/2015/10/21/chartex" xmlns:cx3="http://schemas.microsoft.com/office/drawing/2016/5/9/chartex" xmlns:cx4="http://schemas.microsoft.com/office/drawing/2016/5/10/chartex" xmlns:cx5="http://schemas.microsoft.com/office/drawing/2016/5/11/chartex" xmlns:mc="http://schemas.openxmlformats.org/markup-compatibility/2006" xmlns:o="urn:schemas-microsoft-com:office:office" xmlns:r="http://schemas.openxmlformats.org/officeDocument/2006/relationships" xmlns:m="http://schemas.openxmlformats.org/officeDocument/2006/math" xmlns:v="urn:schemas-microsoft-com:vml" xmlns:wp14="http://schemas.microsoft.com/office/word/2010/wordprocessingDrawing" xmlns:wp="http://schemas.openxmlformats.org/drawingml/2006/wordprocessingDrawing" xmlns:w10="urn:schemas-microsoft-com:office:word" xmlns:w="http://schemas.openxmlformats.org/wordprocessingml/2006/main" xmlns:w14="http://schemas.microsoft.com/office/word/2010/wordml" xmlns:w15="http://schemas.microsoft.com/office/word/2012/wordml" xmlns:w16se="http://schemas.microsoft.com/office/word/2015/wordml/symex" xmlns:wpg="http://schemas.microsoft.com/office/word/2010/wordprocessingGroup" xmlns:wpi="http://schemas.microsoft.com/office/word/2010/wordprocessingInk" xmlns:wne="http://schemas.microsoft.com/office/word/2006/wordml" xmlns:wps="http://schemas.microsoft.com/office/word/2010/wordprocessingShape" mc:Ignorable="w14 w15 w16se wp14">
+<w:document xmlns:wpc="http://schemas.microsoft.com/office/word/2010/wordprocessingCanvas" xmlns:cx="http://schemas.microsoft.com/office/drawing/2014/chartex" xmlns:cx1="http://schemas.microsoft.com/office/drawing/2015/9/8/chartex" xmlns:cx2="http://schemas.microsoft.com/office/drawing/2015/10/21/chartex" xmlns:cx3="http://schemas.microsoft.com/office/drawing/2016/5/9/chartex" xmlns:cx4="http://schemas.microsoft.com/office/drawing/2016/5/10/chartex" xmlns:cx5="http://schemas.microsoft.com/office/drawing/2016/5/11/chartex" xmlns:cx6="http://schemas.microsoft.com/office/drawing/2016/5/12/chartex" xmlns:cx7="http://schemas.microsoft.com/office/drawing/2016/5/13/chartex" xmlns:cx8="http://schemas.microsoft.com/office/drawing/2016/5/14/chartex" xmlns:mc="http://schemas.openxmlformats.org/markup-compatibility/2006" xmlns:aink="http://schemas.microsoft.com/office/drawing/2016/ink" xmlns:am3d="http://schemas.microsoft.com/office/drawing/2017/model3d" xmlns:o="urn:schemas-microsoft-com:office:office" xmlns:r="http://schemas.openxmlformats.org/officeDocument/2006/relationships" xmlns:m="http://schemas.openxmlformats.org/officeDocument/2006/math" xmlns:v="urn:schemas-microsoft-com:vml" xmlns:wp14="http://schemas.microsoft.com/office/word/2010/wordprocessingDrawing" xmlns:wp="http://schemas.openxmlformats.org/drawingml/2006/wordprocessingDrawing" xmlns:w10="urn:schemas-microsoft-com:office:word" xmlns:w="http://schemas.openxmlformats.org/wordprocessingml/2006/main" xmlns:w14="http://schemas.microsoft.com/office/word/2010/wordml" xmlns:w15="http://schemas.microsoft.com/office/word/2012/wordml" xmlns:w16cid="http://schemas.microsoft.com/office/word/2016/wordml/cid" xmlns:w16se="http://schemas.microsoft.com/office/word/2015/wordml/symex" xmlns:wpg="http://schemas.microsoft.com/office/word/2010/wordprocessingGroup" xmlns:wpi="http://schemas.microsoft.com/office/word/2010/wordprocessingInk" xmlns:wne="http://schemas.microsoft.com/office/word/2006/wordml" xmlns:wps="http://schemas.microsoft.com/office/word/2010/wordprocessingShape" mc:Ignorable="w14 w15 w16se w16cid wp14">
   <w:body>
     <w:p>
       <w:pPr>
@@ -928,12 +928,7 @@
         </w:numPr>
       </w:pPr>
       <w:r>
-        <w:t>Beim Verlieren des Spiels wird der eingeset</w:t>
-      </w:r>
-      <w:bookmarkStart w:id="0" w:name="_GoBack"/>
-      <w:bookmarkEnd w:id="0"/>
-      <w:r>
-        <w:t xml:space="preserve">zte Betrag gelöscht. </w:t>
+        <w:t xml:space="preserve">Beim Verlieren des Spiels wird der eingesetzte Betrag gelöscht. </w:t>
       </w:r>
     </w:p>
     <w:p>
@@ -994,13 +989,7 @@
         <w:t>.</w:t>
       </w:r>
     </w:p>
-    <w:p>
-      <w:pPr>
-        <w:rPr>
-          <w:lang w:val="en-US"/>
-        </w:rPr>
-      </w:pPr>
-    </w:p>
+    <w:p/>
     <w:p>
       <w:pPr>
         <w:pStyle w:val="berschrift3"/>
@@ -1163,6 +1152,8 @@
       <w:r>
         <w:t>User Story 9</w:t>
       </w:r>
+      <w:bookmarkStart w:id="0" w:name="_GoBack"/>
+      <w:bookmarkEnd w:id="0"/>
     </w:p>
     <w:p>
       <w:pPr>
@@ -1425,7 +1416,7 @@
 </file>
 
 <file path=word/endnotes.xml><?xml version="1.0" encoding="utf-8"?>
-<w:endnotes xmlns:wpc="http://schemas.microsoft.com/office/word/2010/wordprocessingCanvas" xmlns:cx="http://schemas.microsoft.com/office/drawing/2014/chartex" xmlns:cx1="http://schemas.microsoft.com/office/drawing/2015/9/8/chartex" xmlns:cx2="http://schemas.microsoft.com/office/drawing/2015/10/21/chartex" xmlns:cx3="http://schemas.microsoft.com/office/drawing/2016/5/9/chartex" xmlns:cx4="http://schemas.microsoft.com/office/drawing/2016/5/10/chartex" xmlns:cx5="http://schemas.microsoft.com/office/drawing/2016/5/11/chartex" xmlns:mc="http://schemas.openxmlformats.org/markup-compatibility/2006" xmlns:o="urn:schemas-microsoft-com:office:office" xmlns:r="http://schemas.openxmlformats.org/officeDocument/2006/relationships" xmlns:m="http://schemas.openxmlformats.org/officeDocument/2006/math" xmlns:v="urn:schemas-microsoft-com:vml" xmlns:wp14="http://schemas.microsoft.com/office/word/2010/wordprocessingDrawing" xmlns:wp="http://schemas.openxmlformats.org/drawingml/2006/wordprocessingDrawing" xmlns:w10="urn:schemas-microsoft-com:office:word" xmlns:w="http://schemas.openxmlformats.org/wordprocessingml/2006/main" xmlns:w14="http://schemas.microsoft.com/office/word/2010/wordml" xmlns:w15="http://schemas.microsoft.com/office/word/2012/wordml" xmlns:w16se="http://schemas.microsoft.com/office/word/2015/wordml/symex" xmlns:wpg="http://schemas.microsoft.com/office/word/2010/wordprocessingGroup" xmlns:wpi="http://schemas.microsoft.com/office/word/2010/wordprocessingInk" xmlns:wne="http://schemas.microsoft.com/office/word/2006/wordml" xmlns:wps="http://schemas.microsoft.com/office/word/2010/wordprocessingShape" mc:Ignorable="w14 w15 w16se wp14">
+<w:endnotes xmlns:wpc="http://schemas.microsoft.com/office/word/2010/wordprocessingCanvas" xmlns:cx="http://schemas.microsoft.com/office/drawing/2014/chartex" xmlns:cx1="http://schemas.microsoft.com/office/drawing/2015/9/8/chartex" xmlns:cx2="http://schemas.microsoft.com/office/drawing/2015/10/21/chartex" xmlns:cx3="http://schemas.microsoft.com/office/drawing/2016/5/9/chartex" xmlns:cx4="http://schemas.microsoft.com/office/drawing/2016/5/10/chartex" xmlns:cx5="http://schemas.microsoft.com/office/drawing/2016/5/11/chartex" xmlns:cx6="http://schemas.microsoft.com/office/drawing/2016/5/12/chartex" xmlns:cx7="http://schemas.microsoft.com/office/drawing/2016/5/13/chartex" xmlns:cx8="http://schemas.microsoft.com/office/drawing/2016/5/14/chartex" xmlns:mc="http://schemas.openxmlformats.org/markup-compatibility/2006" xmlns:aink="http://schemas.microsoft.com/office/drawing/2016/ink" xmlns:am3d="http://schemas.microsoft.com/office/drawing/2017/model3d" xmlns:o="urn:schemas-microsoft-com:office:office" xmlns:r="http://schemas.openxmlformats.org/officeDocument/2006/relationships" xmlns:m="http://schemas.openxmlformats.org/officeDocument/2006/math" xmlns:v="urn:schemas-microsoft-com:vml" xmlns:wp14="http://schemas.microsoft.com/office/word/2010/wordprocessingDrawing" xmlns:wp="http://schemas.openxmlformats.org/drawingml/2006/wordprocessingDrawing" xmlns:w10="urn:schemas-microsoft-com:office:word" xmlns:w="http://schemas.openxmlformats.org/wordprocessingml/2006/main" xmlns:w14="http://schemas.microsoft.com/office/word/2010/wordml" xmlns:w15="http://schemas.microsoft.com/office/word/2012/wordml" xmlns:w16cid="http://schemas.microsoft.com/office/word/2016/wordml/cid" xmlns:w16se="http://schemas.microsoft.com/office/word/2015/wordml/symex" xmlns:wpg="http://schemas.microsoft.com/office/word/2010/wordprocessingGroup" xmlns:wpi="http://schemas.microsoft.com/office/word/2010/wordprocessingInk" xmlns:wne="http://schemas.microsoft.com/office/word/2006/wordml" xmlns:wps="http://schemas.microsoft.com/office/word/2010/wordprocessingShape" mc:Ignorable="w14 w15 w16se w16cid wp14">
   <w:endnote w:type="separator" w:id="-1">
     <w:p>
       <w:r>
@@ -1444,7 +1435,7 @@
 </file>
 
 <file path=word/footer1.xml><?xml version="1.0" encoding="utf-8"?>
-<w:ftr xmlns:wpc="http://schemas.microsoft.com/office/word/2010/wordprocessingCanvas" xmlns:cx="http://schemas.microsoft.com/office/drawing/2014/chartex" xmlns:cx1="http://schemas.microsoft.com/office/drawing/2015/9/8/chartex" xmlns:cx2="http://schemas.microsoft.com/office/drawing/2015/10/21/chartex" xmlns:cx3="http://schemas.microsoft.com/office/drawing/2016/5/9/chartex" xmlns:cx4="http://schemas.microsoft.com/office/drawing/2016/5/10/chartex" xmlns:cx5="http://schemas.microsoft.com/office/drawing/2016/5/11/chartex" xmlns:mc="http://schemas.openxmlformats.org/markup-compatibility/2006" xmlns:o="urn:schemas-microsoft-com:office:office" xmlns:r="http://schemas.openxmlformats.org/officeDocument/2006/relationships" xmlns:m="http://schemas.openxmlformats.org/officeDocument/2006/math" xmlns:v="urn:schemas-microsoft-com:vml" xmlns:wp14="http://schemas.microsoft.com/office/word/2010/wordprocessingDrawing" xmlns:wp="http://schemas.openxmlformats.org/drawingml/2006/wordprocessingDrawing" xmlns:w10="urn:schemas-microsoft-com:office:word" xmlns:w="http://schemas.openxmlformats.org/wordprocessingml/2006/main" xmlns:w14="http://schemas.microsoft.com/office/word/2010/wordml" xmlns:w15="http://schemas.microsoft.com/office/word/2012/wordml" xmlns:w16se="http://schemas.microsoft.com/office/word/2015/wordml/symex" xmlns:wpg="http://schemas.microsoft.com/office/word/2010/wordprocessingGroup" xmlns:wpi="http://schemas.microsoft.com/office/word/2010/wordprocessingInk" xmlns:wne="http://schemas.microsoft.com/office/word/2006/wordml" xmlns:wps="http://schemas.microsoft.com/office/word/2010/wordprocessingShape" mc:Ignorable="w14 w15 w16se wp14">
+<w:ftr xmlns:wpc="http://schemas.microsoft.com/office/word/2010/wordprocessingCanvas" xmlns:cx="http://schemas.microsoft.com/office/drawing/2014/chartex" xmlns:cx1="http://schemas.microsoft.com/office/drawing/2015/9/8/chartex" xmlns:cx2="http://schemas.microsoft.com/office/drawing/2015/10/21/chartex" xmlns:cx3="http://schemas.microsoft.com/office/drawing/2016/5/9/chartex" xmlns:cx4="http://schemas.microsoft.com/office/drawing/2016/5/10/chartex" xmlns:cx5="http://schemas.microsoft.com/office/drawing/2016/5/11/chartex" xmlns:cx6="http://schemas.microsoft.com/office/drawing/2016/5/12/chartex" xmlns:cx7="http://schemas.microsoft.com/office/drawing/2016/5/13/chartex" xmlns:cx8="http://schemas.microsoft.com/office/drawing/2016/5/14/chartex" xmlns:mc="http://schemas.openxmlformats.org/markup-compatibility/2006" xmlns:aink="http://schemas.microsoft.com/office/drawing/2016/ink" xmlns:am3d="http://schemas.microsoft.com/office/drawing/2017/model3d" xmlns:o="urn:schemas-microsoft-com:office:office" xmlns:r="http://schemas.openxmlformats.org/officeDocument/2006/relationships" xmlns:m="http://schemas.openxmlformats.org/officeDocument/2006/math" xmlns:v="urn:schemas-microsoft-com:vml" xmlns:wp14="http://schemas.microsoft.com/office/word/2010/wordprocessingDrawing" xmlns:wp="http://schemas.openxmlformats.org/drawingml/2006/wordprocessingDrawing" xmlns:w10="urn:schemas-microsoft-com:office:word" xmlns:w="http://schemas.openxmlformats.org/wordprocessingml/2006/main" xmlns:w14="http://schemas.microsoft.com/office/word/2010/wordml" xmlns:w15="http://schemas.microsoft.com/office/word/2012/wordml" xmlns:w16cid="http://schemas.microsoft.com/office/word/2016/wordml/cid" xmlns:w16se="http://schemas.microsoft.com/office/word/2015/wordml/symex" xmlns:wpg="http://schemas.microsoft.com/office/word/2010/wordprocessingGroup" xmlns:wpi="http://schemas.microsoft.com/office/word/2010/wordprocessingInk" xmlns:wne="http://schemas.microsoft.com/office/word/2006/wordml" xmlns:wps="http://schemas.microsoft.com/office/word/2010/wordprocessingShape" mc:Ignorable="w14 w15 w16se w16cid wp14">
   <w:p>
     <w:pPr>
       <w:pStyle w:val="Fuzeile"/>
@@ -1596,7 +1587,7 @@
 </file>
 
 <file path=word/footnotes.xml><?xml version="1.0" encoding="utf-8"?>
-<w:footnotes xmlns:wpc="http://schemas.microsoft.com/office/word/2010/wordprocessingCanvas" xmlns:cx="http://schemas.microsoft.com/office/drawing/2014/chartex" xmlns:cx1="http://schemas.microsoft.com/office/drawing/2015/9/8/chartex" xmlns:cx2="http://schemas.microsoft.com/office/drawing/2015/10/21/chartex" xmlns:cx3="http://schemas.microsoft.com/office/drawing/2016/5/9/chartex" xmlns:cx4="http://schemas.microsoft.com/office/drawing/2016/5/10/chartex" xmlns:cx5="http://schemas.microsoft.com/office/drawing/2016/5/11/chartex" xmlns:mc="http://schemas.openxmlformats.org/markup-compatibility/2006" xmlns:o="urn:schemas-microsoft-com:office:office" xmlns:r="http://schemas.openxmlformats.org/officeDocument/2006/relationships" xmlns:m="http://schemas.openxmlformats.org/officeDocument/2006/math" xmlns:v="urn:schemas-microsoft-com:vml" xmlns:wp14="http://schemas.microsoft.com/office/word/2010/wordprocessingDrawing" xmlns:wp="http://schemas.openxmlformats.org/drawingml/2006/wordprocessingDrawing" xmlns:w10="urn:schemas-microsoft-com:office:word" xmlns:w="http://schemas.openxmlformats.org/wordprocessingml/2006/main" xmlns:w14="http://schemas.microsoft.com/office/word/2010/wordml" xmlns:w15="http://schemas.microsoft.com/office/word/2012/wordml" xmlns:w16se="http://schemas.microsoft.com/office/word/2015/wordml/symex" xmlns:wpg="http://schemas.microsoft.com/office/word/2010/wordprocessingGroup" xmlns:wpi="http://schemas.microsoft.com/office/word/2010/wordprocessingInk" xmlns:wne="http://schemas.microsoft.com/office/word/2006/wordml" xmlns:wps="http://schemas.microsoft.com/office/word/2010/wordprocessingShape" mc:Ignorable="w14 w15 w16se wp14">
+<w:footnotes xmlns:wpc="http://schemas.microsoft.com/office/word/2010/wordprocessingCanvas" xmlns:cx="http://schemas.microsoft.com/office/drawing/2014/chartex" xmlns:cx1="http://schemas.microsoft.com/office/drawing/2015/9/8/chartex" xmlns:cx2="http://schemas.microsoft.com/office/drawing/2015/10/21/chartex" xmlns:cx3="http://schemas.microsoft.com/office/drawing/2016/5/9/chartex" xmlns:cx4="http://schemas.microsoft.com/office/drawing/2016/5/10/chartex" xmlns:cx5="http://schemas.microsoft.com/office/drawing/2016/5/11/chartex" xmlns:cx6="http://schemas.microsoft.com/office/drawing/2016/5/12/chartex" xmlns:cx7="http://schemas.microsoft.com/office/drawing/2016/5/13/chartex" xmlns:cx8="http://schemas.microsoft.com/office/drawing/2016/5/14/chartex" xmlns:mc="http://schemas.openxmlformats.org/markup-compatibility/2006" xmlns:aink="http://schemas.microsoft.com/office/drawing/2016/ink" xmlns:am3d="http://schemas.microsoft.com/office/drawing/2017/model3d" xmlns:o="urn:schemas-microsoft-com:office:office" xmlns:r="http://schemas.openxmlformats.org/officeDocument/2006/relationships" xmlns:m="http://schemas.openxmlformats.org/officeDocument/2006/math" xmlns:v="urn:schemas-microsoft-com:vml" xmlns:wp14="http://schemas.microsoft.com/office/word/2010/wordprocessingDrawing" xmlns:wp="http://schemas.openxmlformats.org/drawingml/2006/wordprocessingDrawing" xmlns:w10="urn:schemas-microsoft-com:office:word" xmlns:w="http://schemas.openxmlformats.org/wordprocessingml/2006/main" xmlns:w14="http://schemas.microsoft.com/office/word/2010/wordml" xmlns:w15="http://schemas.microsoft.com/office/word/2012/wordml" xmlns:w16cid="http://schemas.microsoft.com/office/word/2016/wordml/cid" xmlns:w16se="http://schemas.microsoft.com/office/word/2015/wordml/symex" xmlns:wpg="http://schemas.microsoft.com/office/word/2010/wordprocessingGroup" xmlns:wpi="http://schemas.microsoft.com/office/word/2010/wordprocessingInk" xmlns:wne="http://schemas.microsoft.com/office/word/2006/wordml" xmlns:wps="http://schemas.microsoft.com/office/word/2010/wordprocessingShape" mc:Ignorable="w14 w15 w16se w16cid wp14">
   <w:footnote w:type="separator" w:id="-1">
     <w:p>
       <w:r>
@@ -1615,7 +1606,7 @@
 </file>
 
 <file path=word/header1.xml><?xml version="1.0" encoding="utf-8"?>
-<w:hdr xmlns:wpc="http://schemas.microsoft.com/office/word/2010/wordprocessingCanvas" xmlns:cx="http://schemas.microsoft.com/office/drawing/2014/chartex" xmlns:cx1="http://schemas.microsoft.com/office/drawing/2015/9/8/chartex" xmlns:cx2="http://schemas.microsoft.com/office/drawing/2015/10/21/chartex" xmlns:cx3="http://schemas.microsoft.com/office/drawing/2016/5/9/chartex" xmlns:cx4="http://schemas.microsoft.com/office/drawing/2016/5/10/chartex" xmlns:cx5="http://schemas.microsoft.com/office/drawing/2016/5/11/chartex" xmlns:mc="http://schemas.openxmlformats.org/markup-compatibility/2006" xmlns:o="urn:schemas-microsoft-com:office:office" xmlns:r="http://schemas.openxmlformats.org/officeDocument/2006/relationships" xmlns:m="http://schemas.openxmlformats.org/officeDocument/2006/math" xmlns:v="urn:schemas-microsoft-com:vml" xmlns:wp14="http://schemas.microsoft.com/office/word/2010/wordprocessingDrawing" xmlns:wp="http://schemas.openxmlformats.org/drawingml/2006/wordprocessingDrawing" xmlns:w10="urn:schemas-microsoft-com:office:word" xmlns:w="http://schemas.openxmlformats.org/wordprocessingml/2006/main" xmlns:w14="http://schemas.microsoft.com/office/word/2010/wordml" xmlns:w15="http://schemas.microsoft.com/office/word/2012/wordml" xmlns:w16se="http://schemas.microsoft.com/office/word/2015/wordml/symex" xmlns:wpg="http://schemas.microsoft.com/office/word/2010/wordprocessingGroup" xmlns:wpi="http://schemas.microsoft.com/office/word/2010/wordprocessingInk" xmlns:wne="http://schemas.microsoft.com/office/word/2006/wordml" xmlns:wps="http://schemas.microsoft.com/office/word/2010/wordprocessingShape" mc:Ignorable="w14 w15 w16se wp14">
+<w:hdr xmlns:wpc="http://schemas.microsoft.com/office/word/2010/wordprocessingCanvas" xmlns:cx="http://schemas.microsoft.com/office/drawing/2014/chartex" xmlns:cx1="http://schemas.microsoft.com/office/drawing/2015/9/8/chartex" xmlns:cx2="http://schemas.microsoft.com/office/drawing/2015/10/21/chartex" xmlns:cx3="http://schemas.microsoft.com/office/drawing/2016/5/9/chartex" xmlns:cx4="http://schemas.microsoft.com/office/drawing/2016/5/10/chartex" xmlns:cx5="http://schemas.microsoft.com/office/drawing/2016/5/11/chartex" xmlns:cx6="http://schemas.microsoft.com/office/drawing/2016/5/12/chartex" xmlns:cx7="http://schemas.microsoft.com/office/drawing/2016/5/13/chartex" xmlns:cx8="http://schemas.microsoft.com/office/drawing/2016/5/14/chartex" xmlns:mc="http://schemas.openxmlformats.org/markup-compatibility/2006" xmlns:aink="http://schemas.microsoft.com/office/drawing/2016/ink" xmlns:am3d="http://schemas.microsoft.com/office/drawing/2017/model3d" xmlns:o="urn:schemas-microsoft-com:office:office" xmlns:r="http://schemas.openxmlformats.org/officeDocument/2006/relationships" xmlns:m="http://schemas.openxmlformats.org/officeDocument/2006/math" xmlns:v="urn:schemas-microsoft-com:vml" xmlns:wp14="http://schemas.microsoft.com/office/word/2010/wordprocessingDrawing" xmlns:wp="http://schemas.openxmlformats.org/drawingml/2006/wordprocessingDrawing" xmlns:w10="urn:schemas-microsoft-com:office:word" xmlns:w="http://schemas.openxmlformats.org/wordprocessingml/2006/main" xmlns:w14="http://schemas.microsoft.com/office/word/2010/wordml" xmlns:w15="http://schemas.microsoft.com/office/word/2012/wordml" xmlns:w16cid="http://schemas.microsoft.com/office/word/2016/wordml/cid" xmlns:w16se="http://schemas.microsoft.com/office/word/2015/wordml/symex" xmlns:wpg="http://schemas.microsoft.com/office/word/2010/wordprocessingGroup" xmlns:wpi="http://schemas.microsoft.com/office/word/2010/wordprocessingInk" xmlns:wne="http://schemas.microsoft.com/office/word/2006/wordml" xmlns:wps="http://schemas.microsoft.com/office/word/2010/wordprocessingShape" mc:Ignorable="w14 w15 w16se w16cid wp14">
   <w:p>
     <w:pPr>
       <w:pStyle w:val="Kopfzeile"/>
@@ -1691,7 +1682,7 @@
 </file>
 
 <file path=word/numbering.xml><?xml version="1.0" encoding="utf-8"?>
-<w:numbering xmlns:wpc="http://schemas.microsoft.com/office/word/2010/wordprocessingCanvas" xmlns:cx="http://schemas.microsoft.com/office/drawing/2014/chartex" xmlns:cx1="http://schemas.microsoft.com/office/drawing/2015/9/8/chartex" xmlns:cx2="http://schemas.microsoft.com/office/drawing/2015/10/21/chartex" xmlns:cx3="http://schemas.microsoft.com/office/drawing/2016/5/9/chartex" xmlns:cx4="http://schemas.microsoft.com/office/drawing/2016/5/10/chartex" xmlns:cx5="http://schemas.microsoft.com/office/drawing/2016/5/11/chartex" xmlns:mc="http://schemas.openxmlformats.org/markup-compatibility/2006" xmlns:o="urn:schemas-microsoft-com:office:office" xmlns:r="http://schemas.openxmlformats.org/officeDocument/2006/relationships" xmlns:m="http://schemas.openxmlformats.org/officeDocument/2006/math" xmlns:v="urn:schemas-microsoft-com:vml" xmlns:wp14="http://schemas.microsoft.com/office/word/2010/wordprocessingDrawing" xmlns:wp="http://schemas.openxmlformats.org/drawingml/2006/wordprocessingDrawing" xmlns:w10="urn:schemas-microsoft-com:office:word" xmlns:w="http://schemas.openxmlformats.org/wordprocessingml/2006/main" xmlns:w14="http://schemas.microsoft.com/office/word/2010/wordml" xmlns:w15="http://schemas.microsoft.com/office/word/2012/wordml" xmlns:w16se="http://schemas.microsoft.com/office/word/2015/wordml/symex" xmlns:wpg="http://schemas.microsoft.com/office/word/2010/wordprocessingGroup" xmlns:wpi="http://schemas.microsoft.com/office/word/2010/wordprocessingInk" xmlns:wne="http://schemas.microsoft.com/office/word/2006/wordml" xmlns:wps="http://schemas.microsoft.com/office/word/2010/wordprocessingShape" mc:Ignorable="w14 w15 w16se wp14">
+<w:numbering xmlns:wpc="http://schemas.microsoft.com/office/word/2010/wordprocessingCanvas" xmlns:cx="http://schemas.microsoft.com/office/drawing/2014/chartex" xmlns:cx1="http://schemas.microsoft.com/office/drawing/2015/9/8/chartex" xmlns:cx2="http://schemas.microsoft.com/office/drawing/2015/10/21/chartex" xmlns:cx3="http://schemas.microsoft.com/office/drawing/2016/5/9/chartex" xmlns:cx4="http://schemas.microsoft.com/office/drawing/2016/5/10/chartex" xmlns:cx5="http://schemas.microsoft.com/office/drawing/2016/5/11/chartex" xmlns:cx6="http://schemas.microsoft.com/office/drawing/2016/5/12/chartex" xmlns:cx7="http://schemas.microsoft.com/office/drawing/2016/5/13/chartex" xmlns:cx8="http://schemas.microsoft.com/office/drawing/2016/5/14/chartex" xmlns:mc="http://schemas.openxmlformats.org/markup-compatibility/2006" xmlns:aink="http://schemas.microsoft.com/office/drawing/2016/ink" xmlns:am3d="http://schemas.microsoft.com/office/drawing/2017/model3d" xmlns:o="urn:schemas-microsoft-com:office:office" xmlns:r="http://schemas.openxmlformats.org/officeDocument/2006/relationships" xmlns:m="http://schemas.openxmlformats.org/officeDocument/2006/math" xmlns:v="urn:schemas-microsoft-com:vml" xmlns:wp14="http://schemas.microsoft.com/office/word/2010/wordprocessingDrawing" xmlns:wp="http://schemas.openxmlformats.org/drawingml/2006/wordprocessingDrawing" xmlns:w10="urn:schemas-microsoft-com:office:word" xmlns:w="http://schemas.openxmlformats.org/wordprocessingml/2006/main" xmlns:w14="http://schemas.microsoft.com/office/word/2010/wordml" xmlns:w15="http://schemas.microsoft.com/office/word/2012/wordml" xmlns:w16cid="http://schemas.microsoft.com/office/word/2016/wordml/cid" xmlns:w16se="http://schemas.microsoft.com/office/word/2015/wordml/symex" xmlns:wpg="http://schemas.microsoft.com/office/word/2010/wordprocessingGroup" xmlns:wpi="http://schemas.microsoft.com/office/word/2010/wordprocessingInk" xmlns:wne="http://schemas.microsoft.com/office/word/2006/wordml" xmlns:wps="http://schemas.microsoft.com/office/word/2010/wordprocessingShape" mc:Ignorable="w14 w15 w16se w16cid wp14">
   <w:abstractNum w:abstractNumId="0" w15:restartNumberingAfterBreak="0">
     <w:nsid w:val="000B48F9"/>
     <w:multiLevelType w:val="hybridMultilevel"/>
@@ -3945,7 +3936,7 @@
 </file>
 
 <file path=word/styles.xml><?xml version="1.0" encoding="utf-8"?>
-<w:styles xmlns:mc="http://schemas.openxmlformats.org/markup-compatibility/2006" xmlns:r="http://schemas.openxmlformats.org/officeDocument/2006/relationships" xmlns:w="http://schemas.openxmlformats.org/wordprocessingml/2006/main" xmlns:w14="http://schemas.microsoft.com/office/word/2010/wordml" xmlns:w15="http://schemas.microsoft.com/office/word/2012/wordml" xmlns:w16se="http://schemas.microsoft.com/office/word/2015/wordml/symex" mc:Ignorable="w14 w15 w16se">
+<w:styles xmlns:mc="http://schemas.openxmlformats.org/markup-compatibility/2006" xmlns:r="http://schemas.openxmlformats.org/officeDocument/2006/relationships" xmlns:w="http://schemas.openxmlformats.org/wordprocessingml/2006/main" xmlns:w14="http://schemas.microsoft.com/office/word/2010/wordml" xmlns:w15="http://schemas.microsoft.com/office/word/2012/wordml" xmlns:w16cid="http://schemas.microsoft.com/office/word/2016/wordml/cid" xmlns:w16se="http://schemas.microsoft.com/office/word/2015/wordml/symex" mc:Ignorable="w14 w15 w16se w16cid">
   <w:docDefaults>
     <w:rPrDefault>
       <w:rPr>
@@ -3955,7 +3946,7 @@
     </w:rPrDefault>
     <w:pPrDefault/>
   </w:docDefaults>
-  <w:latentStyles w:defLockedState="0" w:defUIPriority="0" w:defSemiHidden="0" w:defUnhideWhenUsed="0" w:defQFormat="0" w:count="374">
+  <w:latentStyles w:defLockedState="0" w:defUIPriority="0" w:defSemiHidden="0" w:defUnhideWhenUsed="0" w:defQFormat="0" w:count="375">
     <w:lsdException w:name="Normal" w:qFormat="1"/>
     <w:lsdException w:name="heading 1" w:qFormat="1"/>
     <w:lsdException w:name="heading 2" w:qFormat="1"/>
@@ -4055,7 +4046,6 @@
     <w:lsdException w:name="HTML Sample" w:semiHidden="1" w:unhideWhenUsed="1"/>
     <w:lsdException w:name="HTML Typewriter" w:semiHidden="1" w:unhideWhenUsed="1"/>
     <w:lsdException w:name="HTML Variable" w:semiHidden="1" w:unhideWhenUsed="1"/>
-    <w:lsdException w:name="Normal Table" w:semiHidden="1" w:unhideWhenUsed="1"/>
     <w:lsdException w:name="annotation subject" w:semiHidden="1" w:unhideWhenUsed="1"/>
     <w:lsdException w:name="No List" w:semiHidden="1" w:unhideWhenUsed="1"/>
     <w:lsdException w:name="Outline List 1" w:semiHidden="1" w:unhideWhenUsed="1"/>
@@ -4102,9 +4092,7 @@
     <w:lsdException w:name="Table Subtle 2" w:semiHidden="1" w:unhideWhenUsed="1"/>
     <w:lsdException w:name="Table Web 1" w:semiHidden="1" w:unhideWhenUsed="1"/>
     <w:lsdException w:name="Table Web 2" w:semiHidden="1" w:unhideWhenUsed="1"/>
-    <w:lsdException w:name="Table Web 3" w:semiHidden="1" w:unhideWhenUsed="1"/>
     <w:lsdException w:name="Balloon Text" w:semiHidden="1" w:unhideWhenUsed="1"/>
-    <w:lsdException w:name="Table Theme" w:semiHidden="1" w:unhideWhenUsed="1"/>
     <w:lsdException w:name="Placeholder Text" w:semiHidden="1" w:uiPriority="99"/>
     <w:lsdException w:name="No Spacing" w:uiPriority="1" w:qFormat="1"/>
     <w:lsdException w:name="Light Shading" w:uiPriority="60"/>
@@ -4323,6 +4311,7 @@
     <w:lsdException w:name="Mention" w:semiHidden="1" w:uiPriority="99" w:unhideWhenUsed="1"/>
     <w:lsdException w:name="Smart Hyperlink" w:semiHidden="1" w:uiPriority="99" w:unhideWhenUsed="1"/>
     <w:lsdException w:name="Hashtag" w:semiHidden="1" w:uiPriority="99" w:unhideWhenUsed="1"/>
+    <w:lsdException w:name="Unresolved Mention" w:semiHidden="1" w:uiPriority="99" w:unhideWhenUsed="1"/>
   </w:latentStyles>
   <w:style w:type="paragraph" w:default="1" w:styleId="Standard">
     <w:name w:val="Normal"/>
@@ -4398,6 +4387,7 @@
   <w:style w:type="character" w:default="1" w:styleId="Absatz-Standardschriftart">
     <w:name w:val="Default Paragraph Font"/>
     <w:uiPriority w:val="1"/>
+    <w:semiHidden/>
     <w:unhideWhenUsed/>
   </w:style>
   <w:style w:type="table" w:default="1" w:styleId="NormaleTabelle">
@@ -5098,7 +5088,7 @@
 </file>
 
 <file path=customXml/itemProps1.xml><?xml version="1.0" encoding="utf-8"?>
-<ds:datastoreItem xmlns:ds="http://schemas.openxmlformats.org/officeDocument/2006/customXml" ds:itemID="{8D4CD95C-1FA7-4A31-A599-493BF27176F5}">
+<ds:datastoreItem xmlns:ds="http://schemas.openxmlformats.org/officeDocument/2006/customXml" ds:itemID="{5A97D770-FFD7-4A2D-A107-5C3531DAF5B1}">
   <ds:schemaRefs>
     <ds:schemaRef ds:uri="http://schemas.openxmlformats.org/officeDocument/2006/bibliography"/>
   </ds:schemaRefs>

</xml_diff>